<commit_message>
coding starts,pdf generation,notification,property details update etc..
</commit_message>
<xml_diff>
--- a/MainProject/Requirements Gathering.docx
+++ b/MainProject/Requirements Gathering.docx
@@ -49,16 +49,43 @@
           <w:szCs w:val="26"/>
           <w:lang w:val="en-US"/>
         </w:rPr>
-        <w:t>: /0/202</w:t>
-      </w:r>
-      <w:r>
-        <w:rPr>
-          <w:rFonts w:ascii="Times New Roman" w:hAnsi="Times New Roman" w:cs="Times New Roman"/>
-          <w:sz w:val="26"/>
-          <w:szCs w:val="26"/>
-          <w:lang w:val="en-US"/>
-        </w:rPr>
-        <w:t>4</w:t>
+        <w:t xml:space="preserve">: </w:t>
+      </w:r>
+      <w:r>
+        <w:rPr>
+          <w:rFonts w:ascii="Times New Roman" w:hAnsi="Times New Roman" w:cs="Times New Roman"/>
+          <w:sz w:val="26"/>
+          <w:szCs w:val="26"/>
+          <w:lang w:val="en-US"/>
+        </w:rPr>
+        <w:t>06</w:t>
+      </w:r>
+      <w:r>
+        <w:rPr>
+          <w:rFonts w:ascii="Times New Roman" w:hAnsi="Times New Roman" w:cs="Times New Roman"/>
+          <w:sz w:val="26"/>
+          <w:szCs w:val="26"/>
+          <w:lang w:val="en-US"/>
+        </w:rPr>
+        <w:t>/0</w:t>
+      </w:r>
+      <w:r>
+        <w:rPr>
+          <w:rFonts w:ascii="Times New Roman" w:hAnsi="Times New Roman" w:cs="Times New Roman"/>
+          <w:sz w:val="26"/>
+          <w:szCs w:val="26"/>
+          <w:lang w:val="en-US"/>
+        </w:rPr>
+        <w:t>2</w:t>
+      </w:r>
+      <w:r>
+        <w:rPr>
+          <w:rFonts w:ascii="Times New Roman" w:hAnsi="Times New Roman" w:cs="Times New Roman"/>
+          <w:sz w:val="26"/>
+          <w:szCs w:val="26"/>
+          <w:lang w:val="en-US"/>
+        </w:rPr>
+        <w:t>/2024</w:t>
       </w:r>
     </w:p>
     <w:p>
@@ -336,7 +363,27 @@
           <w:szCs w:val="26"/>
           <w:lang w:val="en-US"/>
         </w:rPr>
-        <w:t>1. **Property Owners/Landlords:**</w:t>
+        <w:t>1. **Property Owners/</w:t>
+      </w:r>
+      <w:proofErr w:type="gramStart"/>
+      <w:r>
+        <w:rPr>
+          <w:rFonts w:ascii="Times New Roman" w:hAnsi="Times New Roman" w:cs="Times New Roman"/>
+          <w:sz w:val="26"/>
+          <w:szCs w:val="26"/>
+          <w:lang w:val="en-US"/>
+        </w:rPr>
+        <w:t>Landlords:*</w:t>
+      </w:r>
+      <w:proofErr w:type="gramEnd"/>
+      <w:r>
+        <w:rPr>
+          <w:rFonts w:ascii="Times New Roman" w:hAnsi="Times New Roman" w:cs="Times New Roman"/>
+          <w:sz w:val="26"/>
+          <w:szCs w:val="26"/>
+          <w:lang w:val="en-US"/>
+        </w:rPr>
+        <w:t>*</w:t>
       </w:r>
     </w:p>
     <w:p>
@@ -394,7 +441,27 @@
           <w:szCs w:val="26"/>
           <w:lang w:val="en-US"/>
         </w:rPr>
-        <w:t>2. **Potential Tenants/Renters:**</w:t>
+        <w:t>2. **Potential Tenants/</w:t>
+      </w:r>
+      <w:proofErr w:type="gramStart"/>
+      <w:r>
+        <w:rPr>
+          <w:rFonts w:ascii="Times New Roman" w:hAnsi="Times New Roman" w:cs="Times New Roman"/>
+          <w:sz w:val="26"/>
+          <w:szCs w:val="26"/>
+          <w:lang w:val="en-US"/>
+        </w:rPr>
+        <w:t>Renters:*</w:t>
+      </w:r>
+      <w:proofErr w:type="gramEnd"/>
+      <w:r>
+        <w:rPr>
+          <w:rFonts w:ascii="Times New Roman" w:hAnsi="Times New Roman" w:cs="Times New Roman"/>
+          <w:sz w:val="26"/>
+          <w:szCs w:val="26"/>
+          <w:lang w:val="en-US"/>
+        </w:rPr>
+        <w:t>*</w:t>
       </w:r>
     </w:p>
     <w:p>
@@ -442,7 +509,27 @@
           <w:szCs w:val="26"/>
           <w:lang w:val="en-US"/>
         </w:rPr>
-        <w:t>3. **Admin/Platform Managers:**</w:t>
+        <w:t xml:space="preserve">3. **Admin/Platform </w:t>
+      </w:r>
+      <w:proofErr w:type="gramStart"/>
+      <w:r>
+        <w:rPr>
+          <w:rFonts w:ascii="Times New Roman" w:hAnsi="Times New Roman" w:cs="Times New Roman"/>
+          <w:sz w:val="26"/>
+          <w:szCs w:val="26"/>
+          <w:lang w:val="en-US"/>
+        </w:rPr>
+        <w:t>Managers:*</w:t>
+      </w:r>
+      <w:proofErr w:type="gramEnd"/>
+      <w:r>
+        <w:rPr>
+          <w:rFonts w:ascii="Times New Roman" w:hAnsi="Times New Roman" w:cs="Times New Roman"/>
+          <w:sz w:val="26"/>
+          <w:szCs w:val="26"/>
+          <w:lang w:val="en-US"/>
+        </w:rPr>
+        <w:t>*</w:t>
       </w:r>
     </w:p>
     <w:p>
@@ -490,7 +577,27 @@
           <w:szCs w:val="26"/>
           <w:lang w:val="en-US"/>
         </w:rPr>
-        <w:t>4. **Visitors/General Public/Guest Users :**</w:t>
+        <w:t xml:space="preserve">4. **Visitors/General Public/Guest </w:t>
+      </w:r>
+      <w:proofErr w:type="gramStart"/>
+      <w:r>
+        <w:rPr>
+          <w:rFonts w:ascii="Times New Roman" w:hAnsi="Times New Roman" w:cs="Times New Roman"/>
+          <w:sz w:val="26"/>
+          <w:szCs w:val="26"/>
+          <w:lang w:val="en-US"/>
+        </w:rPr>
+        <w:t>Users :</w:t>
+      </w:r>
+      <w:proofErr w:type="gramEnd"/>
+      <w:r>
+        <w:rPr>
+          <w:rFonts w:ascii="Times New Roman" w:hAnsi="Times New Roman" w:cs="Times New Roman"/>
+          <w:sz w:val="26"/>
+          <w:szCs w:val="26"/>
+          <w:lang w:val="en-US"/>
+        </w:rPr>
+        <w:t>**</w:t>
       </w:r>
     </w:p>
     <w:p>
@@ -665,7 +772,27 @@
           <w:szCs w:val="26"/>
           <w:lang w:val="en-US"/>
         </w:rPr>
-        <w:t>1. **User Authentication and Profiles:**</w:t>
+        <w:t xml:space="preserve">1. **User Authentication and </w:t>
+      </w:r>
+      <w:proofErr w:type="gramStart"/>
+      <w:r>
+        <w:rPr>
+          <w:rFonts w:ascii="Times New Roman" w:hAnsi="Times New Roman" w:cs="Times New Roman"/>
+          <w:sz w:val="26"/>
+          <w:szCs w:val="26"/>
+          <w:lang w:val="en-US"/>
+        </w:rPr>
+        <w:t>Profiles:*</w:t>
+      </w:r>
+      <w:proofErr w:type="gramEnd"/>
+      <w:r>
+        <w:rPr>
+          <w:rFonts w:ascii="Times New Roman" w:hAnsi="Times New Roman" w:cs="Times New Roman"/>
+          <w:sz w:val="26"/>
+          <w:szCs w:val="26"/>
+          <w:lang w:val="en-US"/>
+        </w:rPr>
+        <w:t>*</w:t>
       </w:r>
     </w:p>
     <w:p>
@@ -704,65 +831,125 @@
           <w:szCs w:val="26"/>
           <w:lang w:val="en-US"/>
         </w:rPr>
-        <w:t>2. **Property Listing and Management:**</w:t>
-      </w:r>
-    </w:p>
-    <w:p>
-      <w:pPr>
-        <w:rPr>
-          <w:rFonts w:ascii="Times New Roman" w:hAnsi="Times New Roman" w:cs="Times New Roman"/>
-          <w:sz w:val="26"/>
-          <w:szCs w:val="26"/>
-          <w:lang w:val="en-US"/>
-        </w:rPr>
-      </w:pPr>
-    </w:p>
-    <w:p>
-      <w:pPr>
-        <w:rPr>
-          <w:rFonts w:ascii="Times New Roman" w:hAnsi="Times New Roman" w:cs="Times New Roman"/>
-          <w:sz w:val="26"/>
-          <w:szCs w:val="26"/>
-          <w:lang w:val="en-US"/>
-        </w:rPr>
-      </w:pPr>
-      <w:r>
-        <w:rPr>
-          <w:rFonts w:ascii="Times New Roman" w:hAnsi="Times New Roman" w:cs="Times New Roman"/>
-          <w:sz w:val="26"/>
-          <w:szCs w:val="26"/>
-          <w:lang w:val="en-US"/>
-        </w:rPr>
-        <w:t>3. **Property Search and Filtering:**</w:t>
-      </w:r>
-    </w:p>
-    <w:p>
-      <w:pPr>
-        <w:rPr>
-          <w:rFonts w:ascii="Times New Roman" w:hAnsi="Times New Roman" w:cs="Times New Roman"/>
-          <w:sz w:val="26"/>
-          <w:szCs w:val="26"/>
-          <w:lang w:val="en-US"/>
-        </w:rPr>
-      </w:pPr>
-    </w:p>
-    <w:p>
-      <w:pPr>
-        <w:rPr>
-          <w:rFonts w:ascii="Times New Roman" w:hAnsi="Times New Roman" w:cs="Times New Roman"/>
-          <w:sz w:val="26"/>
-          <w:szCs w:val="26"/>
-          <w:lang w:val="en-US"/>
-        </w:rPr>
-      </w:pPr>
-      <w:r>
-        <w:rPr>
-          <w:rFonts w:ascii="Times New Roman" w:hAnsi="Times New Roman" w:cs="Times New Roman"/>
-          <w:sz w:val="26"/>
-          <w:szCs w:val="26"/>
-          <w:lang w:val="en-US"/>
-        </w:rPr>
-        <w:t>4. **Property Details :**</w:t>
+        <w:t xml:space="preserve">2. **Property Listing and </w:t>
+      </w:r>
+      <w:proofErr w:type="gramStart"/>
+      <w:r>
+        <w:rPr>
+          <w:rFonts w:ascii="Times New Roman" w:hAnsi="Times New Roman" w:cs="Times New Roman"/>
+          <w:sz w:val="26"/>
+          <w:szCs w:val="26"/>
+          <w:lang w:val="en-US"/>
+        </w:rPr>
+        <w:t>Management:*</w:t>
+      </w:r>
+      <w:proofErr w:type="gramEnd"/>
+      <w:r>
+        <w:rPr>
+          <w:rFonts w:ascii="Times New Roman" w:hAnsi="Times New Roman" w:cs="Times New Roman"/>
+          <w:sz w:val="26"/>
+          <w:szCs w:val="26"/>
+          <w:lang w:val="en-US"/>
+        </w:rPr>
+        <w:t>*</w:t>
+      </w:r>
+    </w:p>
+    <w:p>
+      <w:pPr>
+        <w:rPr>
+          <w:rFonts w:ascii="Times New Roman" w:hAnsi="Times New Roman" w:cs="Times New Roman"/>
+          <w:sz w:val="26"/>
+          <w:szCs w:val="26"/>
+          <w:lang w:val="en-US"/>
+        </w:rPr>
+      </w:pPr>
+    </w:p>
+    <w:p>
+      <w:pPr>
+        <w:rPr>
+          <w:rFonts w:ascii="Times New Roman" w:hAnsi="Times New Roman" w:cs="Times New Roman"/>
+          <w:sz w:val="26"/>
+          <w:szCs w:val="26"/>
+          <w:lang w:val="en-US"/>
+        </w:rPr>
+      </w:pPr>
+      <w:r>
+        <w:rPr>
+          <w:rFonts w:ascii="Times New Roman" w:hAnsi="Times New Roman" w:cs="Times New Roman"/>
+          <w:sz w:val="26"/>
+          <w:szCs w:val="26"/>
+          <w:lang w:val="en-US"/>
+        </w:rPr>
+        <w:t xml:space="preserve">3. **Property Search and </w:t>
+      </w:r>
+      <w:proofErr w:type="gramStart"/>
+      <w:r>
+        <w:rPr>
+          <w:rFonts w:ascii="Times New Roman" w:hAnsi="Times New Roman" w:cs="Times New Roman"/>
+          <w:sz w:val="26"/>
+          <w:szCs w:val="26"/>
+          <w:lang w:val="en-US"/>
+        </w:rPr>
+        <w:t>Filtering:*</w:t>
+      </w:r>
+      <w:proofErr w:type="gramEnd"/>
+      <w:r>
+        <w:rPr>
+          <w:rFonts w:ascii="Times New Roman" w:hAnsi="Times New Roman" w:cs="Times New Roman"/>
+          <w:sz w:val="26"/>
+          <w:szCs w:val="26"/>
+          <w:lang w:val="en-US"/>
+        </w:rPr>
+        <w:t>*</w:t>
+      </w:r>
+    </w:p>
+    <w:p>
+      <w:pPr>
+        <w:rPr>
+          <w:rFonts w:ascii="Times New Roman" w:hAnsi="Times New Roman" w:cs="Times New Roman"/>
+          <w:sz w:val="26"/>
+          <w:szCs w:val="26"/>
+          <w:lang w:val="en-US"/>
+        </w:rPr>
+      </w:pPr>
+    </w:p>
+    <w:p>
+      <w:pPr>
+        <w:rPr>
+          <w:rFonts w:ascii="Times New Roman" w:hAnsi="Times New Roman" w:cs="Times New Roman"/>
+          <w:sz w:val="26"/>
+          <w:szCs w:val="26"/>
+          <w:lang w:val="en-US"/>
+        </w:rPr>
+      </w:pPr>
+      <w:r>
+        <w:rPr>
+          <w:rFonts w:ascii="Times New Roman" w:hAnsi="Times New Roman" w:cs="Times New Roman"/>
+          <w:sz w:val="26"/>
+          <w:szCs w:val="26"/>
+          <w:lang w:val="en-US"/>
+        </w:rPr>
+        <w:t xml:space="preserve">4. **Property </w:t>
+      </w:r>
+      <w:proofErr w:type="gramStart"/>
+      <w:r>
+        <w:rPr>
+          <w:rFonts w:ascii="Times New Roman" w:hAnsi="Times New Roman" w:cs="Times New Roman"/>
+          <w:sz w:val="26"/>
+          <w:szCs w:val="26"/>
+          <w:lang w:val="en-US"/>
+        </w:rPr>
+        <w:t>Details :</w:t>
+      </w:r>
+      <w:proofErr w:type="gramEnd"/>
+      <w:r>
+        <w:rPr>
+          <w:rFonts w:ascii="Times New Roman" w:hAnsi="Times New Roman" w:cs="Times New Roman"/>
+          <w:sz w:val="26"/>
+          <w:szCs w:val="26"/>
+          <w:lang w:val="en-US"/>
+        </w:rPr>
+        <w:t>**</w:t>
       </w:r>
     </w:p>
     <w:p>
@@ -800,36 +987,76 @@
           <w:szCs w:val="26"/>
           <w:lang w:val="en-US"/>
         </w:rPr>
-        <w:t>5. **Booking and Reservations:**</w:t>
-      </w:r>
-    </w:p>
-    <w:p>
-      <w:pPr>
-        <w:rPr>
-          <w:rFonts w:ascii="Times New Roman" w:hAnsi="Times New Roman" w:cs="Times New Roman"/>
-          <w:sz w:val="26"/>
-          <w:szCs w:val="26"/>
-          <w:lang w:val="en-US"/>
-        </w:rPr>
-      </w:pPr>
-    </w:p>
-    <w:p>
-      <w:pPr>
-        <w:rPr>
-          <w:rFonts w:ascii="Times New Roman" w:hAnsi="Times New Roman" w:cs="Times New Roman"/>
-          <w:sz w:val="26"/>
-          <w:szCs w:val="26"/>
-          <w:lang w:val="en-US"/>
-        </w:rPr>
-      </w:pPr>
-      <w:r>
-        <w:rPr>
-          <w:rFonts w:ascii="Times New Roman" w:hAnsi="Times New Roman" w:cs="Times New Roman"/>
-          <w:sz w:val="26"/>
-          <w:szCs w:val="26"/>
-          <w:lang w:val="en-US"/>
-        </w:rPr>
-        <w:t>6. **Communication and Notifications:**</w:t>
+        <w:t xml:space="preserve">5. **Booking and </w:t>
+      </w:r>
+      <w:proofErr w:type="gramStart"/>
+      <w:r>
+        <w:rPr>
+          <w:rFonts w:ascii="Times New Roman" w:hAnsi="Times New Roman" w:cs="Times New Roman"/>
+          <w:sz w:val="26"/>
+          <w:szCs w:val="26"/>
+          <w:lang w:val="en-US"/>
+        </w:rPr>
+        <w:t>Reservations:*</w:t>
+      </w:r>
+      <w:proofErr w:type="gramEnd"/>
+      <w:r>
+        <w:rPr>
+          <w:rFonts w:ascii="Times New Roman" w:hAnsi="Times New Roman" w:cs="Times New Roman"/>
+          <w:sz w:val="26"/>
+          <w:szCs w:val="26"/>
+          <w:lang w:val="en-US"/>
+        </w:rPr>
+        <w:t>*</w:t>
+      </w:r>
+    </w:p>
+    <w:p>
+      <w:pPr>
+        <w:rPr>
+          <w:rFonts w:ascii="Times New Roman" w:hAnsi="Times New Roman" w:cs="Times New Roman"/>
+          <w:sz w:val="26"/>
+          <w:szCs w:val="26"/>
+          <w:lang w:val="en-US"/>
+        </w:rPr>
+      </w:pPr>
+    </w:p>
+    <w:p>
+      <w:pPr>
+        <w:rPr>
+          <w:rFonts w:ascii="Times New Roman" w:hAnsi="Times New Roman" w:cs="Times New Roman"/>
+          <w:sz w:val="26"/>
+          <w:szCs w:val="26"/>
+          <w:lang w:val="en-US"/>
+        </w:rPr>
+      </w:pPr>
+      <w:r>
+        <w:rPr>
+          <w:rFonts w:ascii="Times New Roman" w:hAnsi="Times New Roman" w:cs="Times New Roman"/>
+          <w:sz w:val="26"/>
+          <w:szCs w:val="26"/>
+          <w:lang w:val="en-US"/>
+        </w:rPr>
+        <w:t xml:space="preserve">6. **Communication and </w:t>
+      </w:r>
+      <w:proofErr w:type="gramStart"/>
+      <w:r>
+        <w:rPr>
+          <w:rFonts w:ascii="Times New Roman" w:hAnsi="Times New Roman" w:cs="Times New Roman"/>
+          <w:sz w:val="26"/>
+          <w:szCs w:val="26"/>
+          <w:lang w:val="en-US"/>
+        </w:rPr>
+        <w:t>Notifications:*</w:t>
+      </w:r>
+      <w:proofErr w:type="gramEnd"/>
+      <w:r>
+        <w:rPr>
+          <w:rFonts w:ascii="Times New Roman" w:hAnsi="Times New Roman" w:cs="Times New Roman"/>
+          <w:sz w:val="26"/>
+          <w:szCs w:val="26"/>
+          <w:lang w:val="en-US"/>
+        </w:rPr>
+        <w:t>*</w:t>
       </w:r>
     </w:p>
     <w:p>
@@ -867,7 +1094,27 @@
           <w:szCs w:val="26"/>
           <w:lang w:val="en-US"/>
         </w:rPr>
-        <w:t>7. **Admin Dashboard and Management:**</w:t>
+        <w:t xml:space="preserve">7. **Admin Dashboard and </w:t>
+      </w:r>
+      <w:proofErr w:type="gramStart"/>
+      <w:r>
+        <w:rPr>
+          <w:rFonts w:ascii="Times New Roman" w:hAnsi="Times New Roman" w:cs="Times New Roman"/>
+          <w:sz w:val="26"/>
+          <w:szCs w:val="26"/>
+          <w:lang w:val="en-US"/>
+        </w:rPr>
+        <w:t>Management:*</w:t>
+      </w:r>
+      <w:proofErr w:type="gramEnd"/>
+      <w:r>
+        <w:rPr>
+          <w:rFonts w:ascii="Times New Roman" w:hAnsi="Times New Roman" w:cs="Times New Roman"/>
+          <w:sz w:val="26"/>
+          <w:szCs w:val="26"/>
+          <w:lang w:val="en-US"/>
+        </w:rPr>
+        <w:t>*</w:t>
       </w:r>
     </w:p>
     <w:p>
@@ -915,45 +1162,105 @@
           <w:szCs w:val="26"/>
           <w:lang w:val="en-US"/>
         </w:rPr>
-        <w:t>8. **Payment Integration:**</w:t>
-      </w:r>
-    </w:p>
-    <w:p>
-      <w:pPr>
-        <w:rPr>
-          <w:rFonts w:ascii="Times New Roman" w:hAnsi="Times New Roman" w:cs="Times New Roman"/>
-          <w:sz w:val="26"/>
-          <w:szCs w:val="26"/>
-          <w:lang w:val="en-US"/>
-        </w:rPr>
-      </w:pPr>
-      <w:r>
-        <w:rPr>
-          <w:rFonts w:ascii="Times New Roman" w:hAnsi="Times New Roman" w:cs="Times New Roman"/>
-          <w:sz w:val="26"/>
-          <w:szCs w:val="26"/>
-          <w:lang w:val="en-US"/>
-        </w:rPr>
-        <w:t>9. **Feedback and Ratings.**</w:t>
-      </w:r>
-    </w:p>
-    <w:p>
-      <w:pPr>
-        <w:rPr>
-          <w:rFonts w:ascii="Times New Roman" w:hAnsi="Times New Roman" w:cs="Times New Roman"/>
-          <w:sz w:val="26"/>
-          <w:szCs w:val="26"/>
-          <w:lang w:val="en-US"/>
-        </w:rPr>
-      </w:pPr>
-      <w:r>
-        <w:rPr>
-          <w:rFonts w:ascii="Times New Roman" w:hAnsi="Times New Roman" w:cs="Times New Roman"/>
-          <w:sz w:val="26"/>
-          <w:szCs w:val="26"/>
-          <w:lang w:val="en-US"/>
-        </w:rPr>
-        <w:t>10. **Property Services.**</w:t>
+        <w:t xml:space="preserve">8. **Payment </w:t>
+      </w:r>
+      <w:proofErr w:type="gramStart"/>
+      <w:r>
+        <w:rPr>
+          <w:rFonts w:ascii="Times New Roman" w:hAnsi="Times New Roman" w:cs="Times New Roman"/>
+          <w:sz w:val="26"/>
+          <w:szCs w:val="26"/>
+          <w:lang w:val="en-US"/>
+        </w:rPr>
+        <w:t>Integration:*</w:t>
+      </w:r>
+      <w:proofErr w:type="gramEnd"/>
+      <w:r>
+        <w:rPr>
+          <w:rFonts w:ascii="Times New Roman" w:hAnsi="Times New Roman" w:cs="Times New Roman"/>
+          <w:sz w:val="26"/>
+          <w:szCs w:val="26"/>
+          <w:lang w:val="en-US"/>
+        </w:rPr>
+        <w:t>*</w:t>
+      </w:r>
+    </w:p>
+    <w:p>
+      <w:pPr>
+        <w:rPr>
+          <w:rFonts w:ascii="Times New Roman" w:hAnsi="Times New Roman" w:cs="Times New Roman"/>
+          <w:sz w:val="26"/>
+          <w:szCs w:val="26"/>
+          <w:lang w:val="en-US"/>
+        </w:rPr>
+      </w:pPr>
+      <w:r>
+        <w:rPr>
+          <w:rFonts w:ascii="Times New Roman" w:hAnsi="Times New Roman" w:cs="Times New Roman"/>
+          <w:sz w:val="26"/>
+          <w:szCs w:val="26"/>
+          <w:lang w:val="en-US"/>
+        </w:rPr>
+        <w:t xml:space="preserve">9. **Feedback and </w:t>
+      </w:r>
+      <w:proofErr w:type="gramStart"/>
+      <w:r>
+        <w:rPr>
+          <w:rFonts w:ascii="Times New Roman" w:hAnsi="Times New Roman" w:cs="Times New Roman"/>
+          <w:sz w:val="26"/>
+          <w:szCs w:val="26"/>
+          <w:lang w:val="en-US"/>
+        </w:rPr>
+        <w:t>Ratings.*</w:t>
+      </w:r>
+      <w:proofErr w:type="gramEnd"/>
+      <w:r>
+        <w:rPr>
+          <w:rFonts w:ascii="Times New Roman" w:hAnsi="Times New Roman" w:cs="Times New Roman"/>
+          <w:sz w:val="26"/>
+          <w:szCs w:val="26"/>
+          <w:lang w:val="en-US"/>
+        </w:rPr>
+        <w:t>*</w:t>
+      </w:r>
+    </w:p>
+    <w:p>
+      <w:pPr>
+        <w:rPr>
+          <w:rFonts w:ascii="Times New Roman" w:hAnsi="Times New Roman" w:cs="Times New Roman"/>
+          <w:sz w:val="26"/>
+          <w:szCs w:val="26"/>
+          <w:lang w:val="en-US"/>
+        </w:rPr>
+      </w:pPr>
+      <w:r>
+        <w:rPr>
+          <w:rFonts w:ascii="Times New Roman" w:hAnsi="Times New Roman" w:cs="Times New Roman"/>
+          <w:sz w:val="26"/>
+          <w:szCs w:val="26"/>
+          <w:lang w:val="en-US"/>
+        </w:rPr>
+        <w:t xml:space="preserve">10. **Property </w:t>
+      </w:r>
+      <w:proofErr w:type="gramStart"/>
+      <w:r>
+        <w:rPr>
+          <w:rFonts w:ascii="Times New Roman" w:hAnsi="Times New Roman" w:cs="Times New Roman"/>
+          <w:sz w:val="26"/>
+          <w:szCs w:val="26"/>
+          <w:lang w:val="en-US"/>
+        </w:rPr>
+        <w:t>Services.*</w:t>
+      </w:r>
+      <w:proofErr w:type="gramEnd"/>
+      <w:r>
+        <w:rPr>
+          <w:rFonts w:ascii="Times New Roman" w:hAnsi="Times New Roman" w:cs="Times New Roman"/>
+          <w:sz w:val="26"/>
+          <w:szCs w:val="26"/>
+          <w:lang w:val="en-US"/>
+        </w:rPr>
+        <w:t>*</w:t>
       </w:r>
     </w:p>
     <w:p>
@@ -1037,8 +1344,10 @@
           <w:szCs w:val="26"/>
           <w:lang w:val="en-US"/>
         </w:rPr>
-        <w:t xml:space="preserve">                                     Admin/Platform Managers,Property Owners,Registered Users/Tenants,</w:t>
-      </w:r>
+        <w:t xml:space="preserve">                                     Admin/Platform </w:t>
+      </w:r>
+      <w:proofErr w:type="spellStart"/>
+      <w:proofErr w:type="gramStart"/>
       <w:r>
         <w:rPr>
           <w:rFonts w:ascii="Times New Roman" w:hAnsi="Times New Roman" w:cs="Times New Roman"/>
@@ -1047,7 +1356,73 @@
           <w:szCs w:val="26"/>
           <w:lang w:val="en-US"/>
         </w:rPr>
-        <w:t>Service Providers</w:t>
+        <w:t>Managers,Property</w:t>
+      </w:r>
+      <w:proofErr w:type="spellEnd"/>
+      <w:proofErr w:type="gramEnd"/>
+      <w:r>
+        <w:rPr>
+          <w:rFonts w:ascii="Times New Roman" w:hAnsi="Times New Roman" w:cs="Times New Roman"/>
+          <w:i/>
+          <w:sz w:val="26"/>
+          <w:szCs w:val="26"/>
+          <w:lang w:val="en-US"/>
+        </w:rPr>
+        <w:t xml:space="preserve"> </w:t>
+      </w:r>
+      <w:proofErr w:type="spellStart"/>
+      <w:r>
+        <w:rPr>
+          <w:rFonts w:ascii="Times New Roman" w:hAnsi="Times New Roman" w:cs="Times New Roman"/>
+          <w:i/>
+          <w:sz w:val="26"/>
+          <w:szCs w:val="26"/>
+          <w:lang w:val="en-US"/>
+        </w:rPr>
+        <w:t>Owners,Registered</w:t>
+      </w:r>
+      <w:proofErr w:type="spellEnd"/>
+      <w:r>
+        <w:rPr>
+          <w:rFonts w:ascii="Times New Roman" w:hAnsi="Times New Roman" w:cs="Times New Roman"/>
+          <w:i/>
+          <w:sz w:val="26"/>
+          <w:szCs w:val="26"/>
+          <w:lang w:val="en-US"/>
+        </w:rPr>
+        <w:t xml:space="preserve"> Users/</w:t>
+      </w:r>
+      <w:proofErr w:type="spellStart"/>
+      <w:r>
+        <w:rPr>
+          <w:rFonts w:ascii="Times New Roman" w:hAnsi="Times New Roman" w:cs="Times New Roman"/>
+          <w:i/>
+          <w:sz w:val="26"/>
+          <w:szCs w:val="26"/>
+          <w:lang w:val="en-US"/>
+        </w:rPr>
+        <w:t>Tenants,</w:t>
+      </w:r>
+      <w:r>
+        <w:rPr>
+          <w:rFonts w:ascii="Times New Roman" w:hAnsi="Times New Roman" w:cs="Times New Roman"/>
+          <w:i/>
+          <w:sz w:val="26"/>
+          <w:szCs w:val="26"/>
+          <w:lang w:val="en-US"/>
+        </w:rPr>
+        <w:t>Service</w:t>
+      </w:r>
+      <w:proofErr w:type="spellEnd"/>
+      <w:r>
+        <w:rPr>
+          <w:rFonts w:ascii="Times New Roman" w:hAnsi="Times New Roman" w:cs="Times New Roman"/>
+          <w:i/>
+          <w:sz w:val="26"/>
+          <w:szCs w:val="26"/>
+          <w:lang w:val="en-US"/>
+        </w:rPr>
+        <w:t xml:space="preserve"> Providers</w:t>
       </w:r>
       <w:r>
         <w:rPr>
@@ -1398,7 +1773,7 @@
       </w:pPr>
     </w:p>
     <w:sectPr>
-      <w:headerReference w:type="default" r:id="rId5"/>
+      <w:headerReference w:type="default" r:id="rId7"/>
       <w:pgSz w:w="12240" w:h="15840"/>
       <w:pgMar w:top="1152" w:right="1440" w:bottom="1440" w:left="1440" w:header="720" w:footer="720" w:gutter="0"/>
       <w:pgNumType w:start="1"/>
@@ -1406,6 +1781,56 @@
     </w:sectPr>
   </w:body>
 </w:document>
+</file>
+
+<file path=word/endnotes.xml><?xml version="1.0" encoding="utf-8"?>
+<w:endnotes xmlns:wpc="http://schemas.microsoft.com/office/word/2010/wordprocessingCanvas" xmlns:cx="http://schemas.microsoft.com/office/drawing/2014/chartex" xmlns:cx1="http://schemas.microsoft.com/office/drawing/2015/9/8/chartex" xmlns:cx2="http://schemas.microsoft.com/office/drawing/2015/10/21/chartex" xmlns:cx3="http://schemas.microsoft.com/office/drawing/2016/5/9/chartex" xmlns:cx4="http://schemas.microsoft.com/office/drawing/2016/5/10/chartex" xmlns:cx5="http://schemas.microsoft.com/office/drawing/2016/5/11/chartex" xmlns:cx6="http://schemas.microsoft.com/office/drawing/2016/5/12/chartex" xmlns:cx7="http://schemas.microsoft.com/office/drawing/2016/5/13/chartex" xmlns:cx8="http://schemas.microsoft.com/office/drawing/2016/5/14/chartex" xmlns:mc="http://schemas.openxmlformats.org/markup-compatibility/2006" xmlns:aink="http://schemas.microsoft.com/office/drawing/2016/ink" xmlns:am3d="http://schemas.microsoft.com/office/drawing/2017/model3d" xmlns:o="urn:schemas-microsoft-com:office:office" xmlns:oel="http://schemas.microsoft.com/office/2019/extlst" xmlns:r="http://schemas.openxmlformats.org/officeDocument/2006/relationships" xmlns:m="http://schemas.openxmlformats.org/officeDocument/2006/math" xmlns:v="urn:schemas-microsoft-com:vml" xmlns:wp14="http://schemas.microsoft.com/office/word/2010/wordprocessingDrawing" xmlns:wp="http://schemas.openxmlformats.org/drawingml/2006/wordprocessingDrawing" xmlns:w10="urn:schemas-microsoft-com:office:word" xmlns:w="http://schemas.openxmlformats.org/wordprocessingml/2006/main" xmlns:w14="http://schemas.microsoft.com/office/word/2010/wordml" xmlns:w15="http://schemas.microsoft.com/office/word/2012/wordml" xmlns:w16cex="http://schemas.microsoft.com/office/word/2018/wordml/cex" xmlns:w16cid="http://schemas.microsoft.com/office/word/2016/wordml/cid" xmlns:w16="http://schemas.microsoft.com/office/word/2018/wordml" xmlns:w16sdtdh="http://schemas.microsoft.com/office/word/2020/wordml/sdtdatahash" xmlns:w16se="http://schemas.microsoft.com/office/word/2015/wordml/symex" xmlns:wpg="http://schemas.microsoft.com/office/word/2010/wordprocessingGroup" xmlns:wpi="http://schemas.microsoft.com/office/word/2010/wordprocessingInk" xmlns:wne="http://schemas.microsoft.com/office/word/2006/wordml" xmlns:wps="http://schemas.microsoft.com/office/word/2010/wordprocessingShape" mc:Ignorable="w14 w15 w16se w16cid w16 w16cex w16sdtdh wp14">
+  <w:endnote w:type="separator" w:id="-1">
+    <w:p>
+      <w:pPr>
+        <w:spacing w:after="0" w:line="240" w:lineRule="auto"/>
+      </w:pPr>
+      <w:r>
+        <w:separator/>
+      </w:r>
+    </w:p>
+  </w:endnote>
+  <w:endnote w:type="continuationSeparator" w:id="0">
+    <w:p>
+      <w:pPr>
+        <w:spacing w:after="0" w:line="240" w:lineRule="auto"/>
+      </w:pPr>
+      <w:r>
+        <w:continuationSeparator/>
+      </w:r>
+    </w:p>
+  </w:endnote>
+</w:endnotes>
+</file>
+
+<file path=word/footnotes.xml><?xml version="1.0" encoding="utf-8"?>
+<w:footnotes xmlns:wpc="http://schemas.microsoft.com/office/word/2010/wordprocessingCanvas" xmlns:cx="http://schemas.microsoft.com/office/drawing/2014/chartex" xmlns:cx1="http://schemas.microsoft.com/office/drawing/2015/9/8/chartex" xmlns:cx2="http://schemas.microsoft.com/office/drawing/2015/10/21/chartex" xmlns:cx3="http://schemas.microsoft.com/office/drawing/2016/5/9/chartex" xmlns:cx4="http://schemas.microsoft.com/office/drawing/2016/5/10/chartex" xmlns:cx5="http://schemas.microsoft.com/office/drawing/2016/5/11/chartex" xmlns:cx6="http://schemas.microsoft.com/office/drawing/2016/5/12/chartex" xmlns:cx7="http://schemas.microsoft.com/office/drawing/2016/5/13/chartex" xmlns:cx8="http://schemas.microsoft.com/office/drawing/2016/5/14/chartex" xmlns:mc="http://schemas.openxmlformats.org/markup-compatibility/2006" xmlns:aink="http://schemas.microsoft.com/office/drawing/2016/ink" xmlns:am3d="http://schemas.microsoft.com/office/drawing/2017/model3d" xmlns:o="urn:schemas-microsoft-com:office:office" xmlns:oel="http://schemas.microsoft.com/office/2019/extlst" xmlns:r="http://schemas.openxmlformats.org/officeDocument/2006/relationships" xmlns:m="http://schemas.openxmlformats.org/officeDocument/2006/math" xmlns:v="urn:schemas-microsoft-com:vml" xmlns:wp14="http://schemas.microsoft.com/office/word/2010/wordprocessingDrawing" xmlns:wp="http://schemas.openxmlformats.org/drawingml/2006/wordprocessingDrawing" xmlns:w10="urn:schemas-microsoft-com:office:word" xmlns:w="http://schemas.openxmlformats.org/wordprocessingml/2006/main" xmlns:w14="http://schemas.microsoft.com/office/word/2010/wordml" xmlns:w15="http://schemas.microsoft.com/office/word/2012/wordml" xmlns:w16cex="http://schemas.microsoft.com/office/word/2018/wordml/cex" xmlns:w16cid="http://schemas.microsoft.com/office/word/2016/wordml/cid" xmlns:w16="http://schemas.microsoft.com/office/word/2018/wordml" xmlns:w16sdtdh="http://schemas.microsoft.com/office/word/2020/wordml/sdtdatahash" xmlns:w16se="http://schemas.microsoft.com/office/word/2015/wordml/symex" xmlns:wpg="http://schemas.microsoft.com/office/word/2010/wordprocessingGroup" xmlns:wpi="http://schemas.microsoft.com/office/word/2010/wordprocessingInk" xmlns:wne="http://schemas.microsoft.com/office/word/2006/wordml" xmlns:wps="http://schemas.microsoft.com/office/word/2010/wordprocessingShape" mc:Ignorable="w14 w15 w16se w16cid w16 w16cex w16sdtdh wp14">
+  <w:footnote w:type="separator" w:id="-1">
+    <w:p>
+      <w:pPr>
+        <w:spacing w:after="0" w:line="240" w:lineRule="auto"/>
+      </w:pPr>
+      <w:r>
+        <w:separator/>
+      </w:r>
+    </w:p>
+  </w:footnote>
+  <w:footnote w:type="continuationSeparator" w:id="0">
+    <w:p>
+      <w:pPr>
+        <w:spacing w:after="0" w:line="240" w:lineRule="auto"/>
+      </w:pPr>
+      <w:r>
+        <w:continuationSeparator/>
+      </w:r>
+    </w:p>
+  </w:footnote>
+</w:footnotes>
 </file>
 
 <file path=word/header1.xml><?xml version="1.0" encoding="utf-8"?>
@@ -2459,6 +2884,7 @@
   <w:style w:type="character" w:default="1" w:styleId="DefaultParagraphFont">
     <w:name w:val="Default Paragraph Font"/>
     <w:uiPriority w:val="1"/>
+    <w:semiHidden/>
     <w:unhideWhenUsed/>
   </w:style>
   <w:style w:type="table" w:default="1" w:styleId="TableNormal">

</xml_diff>